<commit_message>
EStimados les comparto el analisis que hicieron Marcos, Marvin, Luis y Stiven
</commit_message>
<xml_diff>
--- a/Instrucciones.docx
+++ b/Instrucciones.docx
@@ -1072,7 +1072,23 @@
           <w:sz w:val="24"/>
           <w:szCs w:val="24"/>
         </w:rPr>
-        <w:t xml:space="preserve"> listando los números vendidos, al igual que los clientes que ganaron en dicho sorteo.</w:t>
+        <w:t xml:space="preserve"> listando los números vendidos, al igual que los clientes que ganaron en dicho sorteo</w:t>
+      </w:r>
+      <w:r>
+        <w:rPr>
+          <w:rFonts w:cs="Arial"/>
+          <w:sz w:val="24"/>
+          <w:szCs w:val="24"/>
+        </w:rPr>
+        <w:t>, en total hay 3 sorteos diarios (esto puede variar)</w:t>
+      </w:r>
+      <w:r>
+        <w:rPr>
+          <w:rFonts w:cs="Arial"/>
+          <w:sz w:val="24"/>
+          <w:szCs w:val="24"/>
+        </w:rPr>
+        <w:t>.</w:t>
       </w:r>
     </w:p>
     <w:p>

</xml_diff>